<commit_message>
update documents. add CPU picking add Score sound. update ui. update code structure add more configuration. remove about dialog.
Signed-off-by: Curno <lyf.curno@gmail.com>
</commit_message>
<xml_diff>
--- a/documents/设计说明.docx
+++ b/documents/设计说明.docx
@@ -67,7 +67,19 @@
         <w:rPr>
           <w:rFonts w:hint="eastAsia"/>
         </w:rPr>
-        <w:t>项目开发中使用的设计框架、概念、代码结构与组成等。其主要目的在于对代码阅读和审查者进行导引，提高代码可读性。</w:t>
+        <w:t>项目开发中使用的设计框架、概念、代码结构与组成等。其主要目的在于对代码阅读和审查者进行</w:t>
+      </w:r>
+      <w:r>
+        <w:rPr>
+          <w:rFonts w:hint="eastAsia"/>
+        </w:rPr>
+        <w:t>引导</w:t>
+      </w:r>
+      <w:r>
+        <w:rPr>
+          <w:rFonts w:hint="eastAsia"/>
+        </w:rPr>
+        <w:t>，提高代码可读性。</w:t>
       </w:r>
     </w:p>
     <w:p>
@@ -90,7 +102,13 @@
         <w:rPr>
           <w:rFonts w:hint="eastAsia"/>
         </w:rPr>
-        <w:t>，本文并非项目设计文档，仅为项目迭代完成时的设计说明文档。</w:t>
+        <w:t>，本文并非项目设计文档，仅为项目迭代完成时的</w:t>
+      </w:r>
+      <w:r>
+        <w:rPr>
+          <w:rFonts w:hint="eastAsia"/>
+        </w:rPr>
+        <w:t>说明文档。</w:t>
       </w:r>
     </w:p>
     <w:p>
@@ -875,10 +893,32 @@
         <w:rPr>
           <w:rFonts w:hint="eastAsia"/>
         </w:rPr>
-        <w:t>是一个鼠标可点击物体，为鼠标点击时的通用视觉效果建模。</w:t>
-      </w:r>
-      <w:bookmarkStart w:id="0" w:name="_GoBack"/>
-      <w:bookmarkEnd w:id="0"/>
+        <w:t>是一个鼠标可点击物体，为</w:t>
+      </w:r>
+      <w:r>
+        <w:rPr>
+          <w:rFonts w:hint="eastAsia"/>
+        </w:rPr>
+        <w:t>物体的</w:t>
+      </w:r>
+      <w:r>
+        <w:rPr>
+          <w:rFonts w:hint="eastAsia"/>
+        </w:rPr>
+        <w:t>鼠标点击时的通用视觉效果</w:t>
+      </w:r>
+      <w:r>
+        <w:rPr>
+          <w:rFonts w:hint="eastAsia"/>
+        </w:rPr>
+        <w:t>和涉及鼠标事件</w:t>
+      </w:r>
+      <w:r>
+        <w:rPr>
+          <w:rFonts w:hint="eastAsia"/>
+        </w:rPr>
+        <w:t>建模。</w:t>
+      </w:r>
       <w:proofErr w:type="spellStart"/>
       <w:r>
         <w:rPr>
@@ -947,7 +987,19 @@
         <w:rPr>
           <w:rFonts w:hint="eastAsia"/>
         </w:rPr>
-        <w:t>的组合，通过逐个渲染每个子物体来渲染自己</w:t>
+        <w:t>的</w:t>
+      </w:r>
+      <w:r>
+        <w:rPr>
+          <w:rFonts w:hint="eastAsia"/>
+        </w:rPr>
+        <w:t>集</w:t>
+      </w:r>
+      <w:r>
+        <w:rPr>
+          <w:rFonts w:hint="eastAsia"/>
+        </w:rPr>
+        <w:t>合，通过逐个渲染每个子物体来渲染自己</w:t>
       </w:r>
       <w:r>
         <w:rPr>
@@ -1261,7 +1313,18 @@
         <w:rPr>
           <w:rFonts w:hint="eastAsia"/>
         </w:rPr>
-        <w:t>框架中。具体来讲</w:t>
+        <w:t>框架中。</w:t>
+      </w:r>
+    </w:p>
+    <w:p>
+      <w:pPr>
+        <w:ind w:left="420" w:firstLine="420"/>
+      </w:pPr>
+      <w:r>
+        <w:rPr>
+          <w:rFonts w:hint="eastAsia"/>
+        </w:rPr>
+        <w:t>具体来讲</w:t>
       </w:r>
       <w:r>
         <w:rPr>
@@ -1280,7 +1343,7 @@
         <w:rPr>
           <w:rFonts w:hint="eastAsia"/>
         </w:rPr>
-        <w:t>VisualObject</w:t>
+        <w:t>VisualWidget</w:t>
       </w:r>
       <w:proofErr w:type="spellEnd"/>
       <w:r>
@@ -1312,10 +1375,10 @@
           <w:noProof/>
         </w:rPr>
         <w:drawing>
-          <wp:inline distT="0" distB="0" distL="0" distR="0" wp14:anchorId="178A6271" wp14:editId="2352E648">
-            <wp:extent cx="1923898" cy="1577073"/>
-            <wp:effectExtent l="0" t="0" r="635" b="4445"/>
-            <wp:docPr id="18" name="图片 18"/>
+          <wp:inline distT="0" distB="0" distL="0" distR="0" wp14:anchorId="7041B85E" wp14:editId="66202D0C">
+            <wp:extent cx="2054685" cy="2110649"/>
+            <wp:effectExtent l="0" t="0" r="3175" b="4445"/>
+            <wp:docPr id="3" name="图片 3"/>
             <wp:cNvGraphicFramePr>
               <a:graphicFrameLocks xmlns:a="http://schemas.openxmlformats.org/drawingml/2006/main" noChangeAspect="1"/>
             </wp:cNvGraphicFramePr>
@@ -1335,7 +1398,7 @@
                   <pic:spPr>
                     <a:xfrm>
                       <a:off x="0" y="0"/>
-                      <a:ext cx="1922956" cy="1576301"/>
+                      <a:ext cx="2053192" cy="2109115"/>
                     </a:xfrm>
                     <a:prstGeom prst="rect">
                       <a:avLst/>
@@ -1425,6 +1488,88 @@
     </w:p>
     <w:p>
       <w:pPr>
+        <w:ind w:left="420"/>
+      </w:pPr>
+    </w:p>
+    <w:p>
+      <w:pPr>
+        <w:ind w:left="420"/>
+      </w:pPr>
+      <w:r>
+        <w:rPr>
+          <w:rFonts w:hint="eastAsia"/>
+        </w:rPr>
+        <w:t xml:space="preserve">    </w:t>
+      </w:r>
+      <w:r>
+        <w:rPr>
+          <w:rFonts w:hint="eastAsia"/>
+        </w:rPr>
+        <w:t>经测试，</w:t>
+      </w:r>
+      <w:r>
+        <w:rPr>
+          <w:rFonts w:hint="eastAsia"/>
+        </w:rPr>
+        <w:t>OpenGL</w:t>
+      </w:r>
+      <w:r>
+        <w:rPr>
+          <w:rFonts w:hint="eastAsia"/>
+        </w:rPr>
+        <w:t>拾取在</w:t>
+      </w:r>
+      <w:r>
+        <w:rPr>
+          <w:rFonts w:hint="eastAsia"/>
+        </w:rPr>
+        <w:t>某些低端</w:t>
+      </w:r>
+      <w:r>
+        <w:rPr>
+          <w:rFonts w:hint="eastAsia"/>
+        </w:rPr>
+        <w:t>显卡上支持</w:t>
+      </w:r>
+      <w:r>
+        <w:rPr>
+          <w:rFonts w:hint="eastAsia"/>
+        </w:rPr>
+        <w:t>不够。</w:t>
+      </w:r>
+      <w:r>
+        <w:rPr>
+          <w:rFonts w:hint="eastAsia"/>
+        </w:rPr>
+        <w:t>因此，本项目另加入了一套基于屏幕坐标的</w:t>
+      </w:r>
+      <w:r>
+        <w:rPr>
+          <w:rFonts w:hint="eastAsia"/>
+        </w:rPr>
+        <w:t>CPU</w:t>
+      </w:r>
+      <w:r>
+        <w:rPr>
+          <w:rFonts w:hint="eastAsia"/>
+        </w:rPr>
+        <w:t>拾取框架，根据</w:t>
+      </w:r>
+      <w:r>
+        <w:rPr>
+          <w:rFonts w:hint="eastAsia"/>
+        </w:rPr>
+        <w:t>OpenGL</w:t>
+      </w:r>
+      <w:r>
+        <w:rPr>
+          <w:rFonts w:hint="eastAsia"/>
+        </w:rPr>
+        <w:t>渲染环境计算屏幕坐标，从而实现拾取功能。这里不再详述。</w:t>
+      </w:r>
+    </w:p>
+    <w:p>
+      <w:pPr>
         <w:pStyle w:val="4"/>
         <w:numPr>
           <w:ilvl w:val="0"/>
@@ -1563,6 +1708,7 @@
         <w:rPr>
           <w:noProof/>
         </w:rPr>
+        <w:lastRenderedPageBreak/>
         <w:drawing>
           <wp:inline distT="0" distB="0" distL="0" distR="0" wp14:anchorId="54A18483" wp14:editId="7947B466">
             <wp:extent cx="4413201" cy="2457908"/>
@@ -1609,7 +1755,6 @@
         <w:rPr>
           <w:rFonts w:hint="eastAsia"/>
         </w:rPr>
-        <w:lastRenderedPageBreak/>
         <w:t>Animation</w:t>
       </w:r>
       <w:r>
@@ -1767,6 +1912,9 @@
       <w:pPr>
         <w:ind w:left="420" w:firstLine="420"/>
         <w:jc w:val="left"/>
+        <w:rPr>
+          <w:rFonts w:hint="eastAsia"/>
+        </w:rPr>
       </w:pPr>
       <w:proofErr w:type="spellStart"/>
       <w:r>
@@ -1796,32 +1944,12 @@
         </w:rPr>
         <w:t>为组合动画类（组合设计模式），分别可以同时执行若干动画或者顺序执行若干动画。</w:t>
       </w:r>
-      <w:proofErr w:type="spellStart"/>
-      <w:r>
-        <w:rPr>
-          <w:rFonts w:hint="eastAsia"/>
-        </w:rPr>
-        <w:t>LoopAnimation</w:t>
-      </w:r>
-      <w:proofErr w:type="spellEnd"/>
-      <w:r>
-        <w:rPr>
-          <w:rFonts w:hint="eastAsia"/>
-        </w:rPr>
-        <w:t>则可以循环执行一个动画，为装饰类（装饰设计模式）。</w:t>
-      </w:r>
-    </w:p>
-    <w:p>
-      <w:pPr>
-        <w:ind w:left="420"/>
+    </w:p>
+    <w:p>
+      <w:pPr>
+        <w:ind w:left="420" w:firstLine="420"/>
         <w:jc w:val="left"/>
       </w:pPr>
-      <w:r>
-        <w:rPr>
-          <w:rFonts w:hint="eastAsia"/>
-        </w:rPr>
-        <w:tab/>
-      </w:r>
       <w:r>
         <w:rPr>
           <w:rFonts w:hint="eastAsia"/>
@@ -2168,6 +2296,9 @@
     <w:p>
       <w:pPr>
         <w:ind w:left="420" w:firstLine="420"/>
+        <w:rPr>
+          <w:rFonts w:hint="eastAsia"/>
+        </w:rPr>
       </w:pPr>
       <w:r>
         <w:rPr>
@@ -2216,6 +2347,7 @@
         <w:rPr>
           <w:rFonts w:hint="eastAsia"/>
         </w:rPr>
+        <w:lastRenderedPageBreak/>
         <w:t>OnTimer</w:t>
       </w:r>
       <w:proofErr w:type="spellEnd"/>
@@ -2252,6 +2384,79 @@
           <w:rFonts w:hint="eastAsia"/>
         </w:rPr>
         <w:t>，动画效果得以呈现。</w:t>
+      </w:r>
+    </w:p>
+    <w:p>
+      <w:pPr>
+        <w:ind w:left="420" w:firstLine="420"/>
+        <w:rPr>
+          <w:rFonts w:hint="eastAsia"/>
+        </w:rPr>
+      </w:pPr>
+      <w:r>
+        <w:rPr>
+          <w:rFonts w:hint="eastAsia"/>
+        </w:rPr>
+        <w:t>一个的动画的运行过程由</w:t>
+      </w:r>
+      <w:r>
+        <w:rPr>
+          <w:rFonts w:hint="eastAsia"/>
+        </w:rPr>
+        <w:t>Timer</w:t>
+      </w:r>
+      <w:r>
+        <w:rPr>
+          <w:rFonts w:hint="eastAsia"/>
+        </w:rPr>
+        <w:t>驱动，其大致过程如下图所示：</w:t>
+      </w:r>
+    </w:p>
+    <w:p>
+      <w:pPr>
+        <w:ind w:leftChars="-800" w:left="-1680"/>
+        <w:mirrorIndents/>
+        <w:jc w:val="left"/>
+      </w:pPr>
+      <w:r>
+        <w:rPr>
+          <w:noProof/>
+        </w:rPr>
+        <w:drawing>
+          <wp:inline distT="0" distB="0" distL="0" distR="0" wp14:anchorId="7054C4C1" wp14:editId="59E77290">
+            <wp:extent cx="7351776" cy="4924158"/>
+            <wp:effectExtent l="0" t="0" r="1905" b="0"/>
+            <wp:docPr id="5" name="图片 5"/>
+            <wp:cNvGraphicFramePr>
+              <a:graphicFrameLocks xmlns:a="http://schemas.openxmlformats.org/drawingml/2006/main" noChangeAspect="1"/>
+            </wp:cNvGraphicFramePr>
+            <a:graphic xmlns:a="http://schemas.openxmlformats.org/drawingml/2006/main">
+              <a:graphicData uri="http://schemas.openxmlformats.org/drawingml/2006/picture">
+                <pic:pic xmlns:pic="http://schemas.openxmlformats.org/drawingml/2006/picture">
+                  <pic:nvPicPr>
+                    <pic:cNvPr id="0" name=""/>
+                    <pic:cNvPicPr/>
+                  </pic:nvPicPr>
+                  <pic:blipFill>
+                    <a:blip r:embed="rId18"/>
+                    <a:stretch>
+                      <a:fillRect/>
+                    </a:stretch>
+                  </pic:blipFill>
+                  <pic:spPr>
+                    <a:xfrm>
+                      <a:off x="0" y="0"/>
+                      <a:ext cx="7356466" cy="4927299"/>
+                    </a:xfrm>
+                    <a:prstGeom prst="rect">
+                      <a:avLst/>
+                    </a:prstGeom>
+                  </pic:spPr>
+                </pic:pic>
+              </a:graphicData>
+            </a:graphic>
+          </wp:inline>
+        </w:drawing>
       </w:r>
     </w:p>
     <w:p>
@@ -2833,6 +3038,8 @@
         </w:rPr>
         <w:t>Include/Web/</w:t>
       </w:r>
+      <w:bookmarkStart w:id="0" w:name="_GoBack"/>
+      <w:bookmarkEnd w:id="0"/>
     </w:p>
     <w:p>
       <w:pPr>

</xml_diff>